<commit_message>
TS 1.5 Jatai Ghanam Tami BRH Corrections - 10/12/2022
</commit_message>
<xml_diff>
--- a/TS Jatai Ghanam Project/TS 1.5/TS 1.5 Jatai Tamil Corrections.docx
+++ b/TS Jatai Ghanam Project/TS 1.5/TS 1.5 Jatai Tamil Corrections.docx
@@ -9515,6 +9515,7 @@
                 <w:bCs/>
                 <w:sz w:val="32"/>
                 <w:szCs w:val="28"/>
+                <w:highlight w:val="green"/>
                 <w:lang w:bidi="ta-IN"/>
               </w:rPr>
               <w:t>†</w:t>
@@ -9523,10 +9524,31 @@
               <w:rPr>
                 <w:rFonts w:ascii="Latha" w:hAnsi="Latha" w:cs="Latha"/>
                 <w:szCs w:val="28"/>
-                <w:cs/>
-                <w:lang w:bidi="ta-IN"/>
-              </w:rPr>
-              <w:t>யான்னா</w:t>
+                <w:highlight w:val="green"/>
+                <w:cs/>
+                <w:lang w:bidi="ta-IN"/>
+              </w:rPr>
+              <w:t>யா</w:t>
+            </w:r>
+            <w:r>
+              <w:rPr>
+                <w:rFonts w:ascii="BRH Tamil Tab Extra" w:hAnsi="BRH Tamil Tab Extra" w:cs="Latha"/>
+                <w:b/>
+                <w:bCs/>
+                <w:sz w:val="32"/>
+                <w:szCs w:val="28"/>
+                <w:lang w:bidi="ta-IN"/>
+              </w:rPr>
+              <w:t>…</w:t>
+            </w:r>
+            <w:r>
+              <w:rPr>
+                <w:rFonts w:ascii="Latha" w:hAnsi="Latha" w:cs="Latha"/>
+                <w:szCs w:val="28"/>
+                <w:cs/>
+                <w:lang w:bidi="ta-IN"/>
+              </w:rPr>
+              <w:t>ன்னா</w:t>
             </w:r>
             <w:r>
               <w:rPr>
@@ -12173,14 +12195,16 @@
                 <w:bCs/>
                 <w:sz w:val="32"/>
                 <w:szCs w:val="28"/>
-                <w:lang w:bidi="ta-IN"/>
-              </w:rPr>
-              <w:t>…</w:t>
-            </w:r>
-            <w:r>
-              <w:rPr>
-                <w:rFonts w:ascii="Latha" w:hAnsi="Latha" w:cs="Latha"/>
-                <w:szCs w:val="28"/>
+                <w:highlight w:val="green"/>
+                <w:lang w:bidi="ta-IN"/>
+              </w:rPr>
+              <w:t>…</w:t>
+            </w:r>
+            <w:r>
+              <w:rPr>
+                <w:rFonts w:ascii="Latha" w:hAnsi="Latha" w:cs="Latha"/>
+                <w:szCs w:val="28"/>
+                <w:highlight w:val="green"/>
                 <w:cs/>
                 <w:lang w:bidi="ta-IN"/>
               </w:rPr>
@@ -13744,18 +13768,30 @@
                 <w:bCs/>
                 <w:sz w:val="32"/>
                 <w:szCs w:val="28"/>
-                <w:lang w:bidi="ta-IN"/>
-              </w:rPr>
-              <w:t>…</w:t>
-            </w:r>
-            <w:r>
-              <w:rPr>
-                <w:rFonts w:ascii="Latha" w:hAnsi="Latha" w:cs="Latha"/>
-                <w:szCs w:val="28"/>
-                <w:cs/>
-                <w:lang w:bidi="ta-IN"/>
-              </w:rPr>
-              <w:t>பவ</w:t>
+                <w:highlight w:val="green"/>
+                <w:lang w:bidi="ta-IN"/>
+              </w:rPr>
+              <w:t>…</w:t>
+            </w:r>
+            <w:r>
+              <w:rPr>
+                <w:rFonts w:ascii="Latha" w:hAnsi="Latha" w:cs="Latha"/>
+                <w:szCs w:val="28"/>
+                <w:highlight w:val="green"/>
+                <w:cs/>
+                <w:lang w:bidi="ta-IN"/>
+              </w:rPr>
+              <w:t>வ</w:t>
+            </w:r>
+            <w:r>
+              <w:rPr>
+                <w:rFonts w:ascii="Latha" w:hAnsi="Latha" w:cs="Latha"/>
+                <w:szCs w:val="28"/>
+                <w:highlight w:val="green"/>
+                <w:cs/>
+                <w:lang w:bidi="ta-IN"/>
+              </w:rPr>
+              <w:t>ப</w:t>
             </w:r>
             <w:r>
               <w:rPr>
@@ -14286,7 +14322,17 @@
                 <w:cs/>
                 <w:lang w:bidi="ta-IN"/>
               </w:rPr>
-              <w:t>ர்த்யேத்ய</w:t>
+              <w:t>ர்த்யே</w:t>
+            </w:r>
+            <w:r>
+              <w:rPr>
+                <w:rFonts w:ascii="Latha" w:hAnsi="Latha" w:cs="Latha"/>
+                <w:szCs w:val="28"/>
+                <w:highlight w:val="green"/>
+                <w:cs/>
+                <w:lang w:bidi="ta-IN"/>
+              </w:rPr>
+              <w:t>த்ய</w:t>
             </w:r>
             <w:r>
               <w:rPr>

</xml_diff>